<commit_message>
Update Da Lat - Winter Training
</commit_message>
<xml_diff>
--- a/Thay Hai - DTQG/Tài liệu/bai-tap-hinh-hoc_coban.docx
+++ b/Thay Hai - DTQG/Tài liệu/bai-tap-hinh-hoc_coban.docx
@@ -869,6 +869,7 @@
         </w:rPr>
         <w:t xml:space="preserve"> (x</w:t>
       </w:r>
+      <w:proofErr w:type="gramStart"/>
       <w:r>
         <w:rPr>
           <w:rFonts w:ascii="Times New Roman" w:hAnsi="Times New Roman"/>
@@ -882,6 +883,7 @@
         </w:rPr>
         <w:t>,y</w:t>
       </w:r>
+      <w:proofErr w:type="gramEnd"/>
       <w:r>
         <w:rPr>
           <w:rFonts w:ascii="Times New Roman" w:hAnsi="Times New Roman"/>
@@ -2520,6 +2522,7 @@
         <w:t xml:space="preserve"> </w:t>
       </w:r>
       <w:proofErr w:type="spellStart"/>
+      <w:proofErr w:type="gramStart"/>
       <w:r>
         <w:rPr>
           <w:rFonts w:ascii="Times New Roman" w:hAnsi="Times New Roman"/>
@@ -2527,6 +2530,7 @@
         <w:t>a,b</w:t>
       </w:r>
       <w:proofErr w:type="spellEnd"/>
+      <w:proofErr w:type="gramEnd"/>
       <w:r>
         <w:rPr>
           <w:rFonts w:ascii="Times New Roman" w:hAnsi="Times New Roman"/>
@@ -2591,6 +2595,7 @@
       </w:r>
       <w:r>
         <w:rPr>
+          <w:noProof/>
           <w:position w:val="-28"/>
         </w:rPr>
         <w:object w:dxaOrig="4400" w:dyaOrig="680" w14:anchorId="15EB6D5A">
@@ -2613,10 +2618,10 @@
             <v:path o:extrusionok="f" gradientshapeok="t" o:connecttype="rect"/>
             <o:lock v:ext="edit" aspectratio="t"/>
           </v:shapetype>
-          <v:shape id="_x0000_i1025" type="#_x0000_t75" style="width:220.1pt;height:33.95pt" o:ole="">
+          <v:shape id="_x0000_i1027" type="#_x0000_t75" alt="" style="width:220.05pt;height:34pt;mso-width-percent:0;mso-height-percent:0;mso-width-percent:0;mso-height-percent:0" o:ole="">
             <v:imagedata r:id="rId5" o:title=""/>
           </v:shape>
-          <o:OLEObject Type="Embed" ProgID="Equation.3" ShapeID="_x0000_i1025" DrawAspect="Content" ObjectID="_1633001449" r:id="rId6"/>
+          <o:OLEObject Type="Embed" ProgID="Equation.3" ShapeID="_x0000_i1027" DrawAspect="Content" ObjectID="_1633603882" r:id="rId6"/>
         </w:object>
       </w:r>
     </w:p>
@@ -2632,13 +2637,14 @@
       </w:r>
       <w:r>
         <w:rPr>
+          <w:noProof/>
           <w:position w:val="-28"/>
         </w:rPr>
         <w:object w:dxaOrig="5720" w:dyaOrig="680" w14:anchorId="03CED337">
-          <v:shape id="_x0000_i1026" type="#_x0000_t75" style="width:285.95pt;height:33.95pt" o:ole="">
+          <v:shape id="_x0000_i1026" type="#_x0000_t75" alt="" style="width:286.25pt;height:34pt;mso-width-percent:0;mso-height-percent:0;mso-width-percent:0;mso-height-percent:0" o:ole="">
             <v:imagedata r:id="rId7" o:title=""/>
           </v:shape>
-          <o:OLEObject Type="Embed" ProgID="Equation.3" ShapeID="_x0000_i1026" DrawAspect="Content" ObjectID="_1633001450" r:id="rId8"/>
+          <o:OLEObject Type="Embed" ProgID="Equation.3" ShapeID="_x0000_i1026" DrawAspect="Content" ObjectID="_1633603883" r:id="rId8"/>
         </w:object>
       </w:r>
     </w:p>
@@ -2784,7 +2790,21 @@
         <w:rPr>
           <w:rFonts w:ascii="Times New Roman" w:hAnsi="Times New Roman"/>
         </w:rPr>
-        <w:t>=round(abs(a/2)+b/2+1)</w:t>
+        <w:t>=round(abs(a/</w:t>
+      </w:r>
+      <w:proofErr w:type="gramStart"/>
+      <w:r>
+        <w:rPr>
+          <w:rFonts w:ascii="Times New Roman" w:hAnsi="Times New Roman"/>
+        </w:rPr>
+        <w:t>2)+</w:t>
+      </w:r>
+      <w:proofErr w:type="gramEnd"/>
+      <w:r>
+        <w:rPr>
+          <w:rFonts w:ascii="Times New Roman" w:hAnsi="Times New Roman"/>
+        </w:rPr>
+        <w:t>b/2+1)</w:t>
       </w:r>
     </w:p>
     <w:p>
@@ -2978,7 +2998,25 @@
                 <w:sz w:val="22"/>
                 <w:szCs w:val="22"/>
               </w:rPr>
-              <w:t>-3 -4  0 -2</w:t>
+              <w:t>-3 -</w:t>
+            </w:r>
+            <w:proofErr w:type="gramStart"/>
+            <w:r>
+              <w:rPr>
+                <w:rFonts w:ascii="Times New Roman" w:hAnsi="Times New Roman"/>
+                <w:sz w:val="22"/>
+                <w:szCs w:val="22"/>
+              </w:rPr>
+              <w:t>4  0</w:t>
+            </w:r>
+            <w:proofErr w:type="gramEnd"/>
+            <w:r>
+              <w:rPr>
+                <w:rFonts w:ascii="Times New Roman" w:hAnsi="Times New Roman"/>
+                <w:sz w:val="22"/>
+                <w:szCs w:val="22"/>
+              </w:rPr>
+              <w:t xml:space="preserve"> -2</w:t>
             </w:r>
           </w:p>
           <w:p>
@@ -2996,7 +3034,25 @@
                 <w:sz w:val="22"/>
                 <w:szCs w:val="22"/>
               </w:rPr>
-              <w:t>-6 -4  0  0</w:t>
+              <w:t>-6 -</w:t>
+            </w:r>
+            <w:proofErr w:type="gramStart"/>
+            <w:r>
+              <w:rPr>
+                <w:rFonts w:ascii="Times New Roman" w:hAnsi="Times New Roman"/>
+                <w:sz w:val="22"/>
+                <w:szCs w:val="22"/>
+              </w:rPr>
+              <w:t>4  0</w:t>
+            </w:r>
+            <w:proofErr w:type="gramEnd"/>
+            <w:r>
+              <w:rPr>
+                <w:rFonts w:ascii="Times New Roman" w:hAnsi="Times New Roman"/>
+                <w:sz w:val="22"/>
+                <w:szCs w:val="22"/>
+              </w:rPr>
+              <w:t xml:space="preserve">  0</w:t>
             </w:r>
           </w:p>
           <w:p>
@@ -3014,7 +3070,53 @@
                 <w:sz w:val="22"/>
                 <w:szCs w:val="22"/>
               </w:rPr>
-              <w:t>-6 -2 -3  0</w:t>
+              <w:t>-6 -2 -</w:t>
+            </w:r>
+            <w:proofErr w:type="gramStart"/>
+            <w:r>
+              <w:rPr>
+                <w:rFonts w:ascii="Times New Roman" w:hAnsi="Times New Roman"/>
+                <w:sz w:val="22"/>
+                <w:szCs w:val="22"/>
+              </w:rPr>
+              <w:t>3  0</w:t>
+            </w:r>
+            <w:proofErr w:type="gramEnd"/>
+          </w:p>
+          <w:p>
+            <w:pPr>
+              <w:jc w:val="both"/>
+              <w:rPr>
+                <w:rFonts w:ascii="Times New Roman" w:hAnsi="Times New Roman"/>
+                <w:sz w:val="22"/>
+                <w:szCs w:val="22"/>
+              </w:rPr>
+            </w:pPr>
+            <w:r>
+              <w:rPr>
+                <w:rFonts w:ascii="Times New Roman" w:hAnsi="Times New Roman"/>
+                <w:sz w:val="22"/>
+                <w:szCs w:val="22"/>
+              </w:rPr>
+              <w:t xml:space="preserve"> </w:t>
+            </w:r>
+            <w:proofErr w:type="gramStart"/>
+            <w:r>
+              <w:rPr>
+                <w:rFonts w:ascii="Times New Roman" w:hAnsi="Times New Roman"/>
+                <w:sz w:val="22"/>
+                <w:szCs w:val="22"/>
+              </w:rPr>
+              <w:t>0  0</w:t>
+            </w:r>
+            <w:proofErr w:type="gramEnd"/>
+            <w:r>
+              <w:rPr>
+                <w:rFonts w:ascii="Times New Roman" w:hAnsi="Times New Roman"/>
+                <w:sz w:val="22"/>
+                <w:szCs w:val="22"/>
+              </w:rPr>
+              <w:t xml:space="preserve">  7  7</w:t>
             </w:r>
           </w:p>
           <w:p>
@@ -3032,25 +3134,25 @@
                 <w:sz w:val="22"/>
                 <w:szCs w:val="22"/>
               </w:rPr>
-              <w:t xml:space="preserve"> 0  0  7  7</w:t>
+              <w:t>-</w:t>
             </w:r>
-          </w:p>
-          <w:p>
-            <w:pPr>
-              <w:jc w:val="both"/>
+            <w:proofErr w:type="gramStart"/>
+            <w:r>
               <w:rPr>
                 <w:rFonts w:ascii="Times New Roman" w:hAnsi="Times New Roman"/>
                 <w:sz w:val="22"/>
                 <w:szCs w:val="22"/>
               </w:rPr>
-            </w:pPr>
+              <w:t>6  0</w:t>
+            </w:r>
+            <w:proofErr w:type="gramEnd"/>
             <w:r>
               <w:rPr>
                 <w:rFonts w:ascii="Times New Roman" w:hAnsi="Times New Roman"/>
                 <w:sz w:val="22"/>
                 <w:szCs w:val="22"/>
               </w:rPr>
-              <w:t>-6  0  0  7</w:t>
+              <w:t xml:space="preserve">  0  7</w:t>
             </w:r>
           </w:p>
         </w:tc>
@@ -3073,7 +3175,25 @@
                 <w:sz w:val="22"/>
                 <w:szCs w:val="22"/>
               </w:rPr>
-              <w:t>-3 -4  0 -2</w:t>
+              <w:t>-3 -</w:t>
+            </w:r>
+            <w:proofErr w:type="gramStart"/>
+            <w:r>
+              <w:rPr>
+                <w:rFonts w:ascii="Times New Roman" w:hAnsi="Times New Roman"/>
+                <w:sz w:val="22"/>
+                <w:szCs w:val="22"/>
+              </w:rPr>
+              <w:t>4  0</w:t>
+            </w:r>
+            <w:proofErr w:type="gramEnd"/>
+            <w:r>
+              <w:rPr>
+                <w:rFonts w:ascii="Times New Roman" w:hAnsi="Times New Roman"/>
+                <w:sz w:val="22"/>
+                <w:szCs w:val="22"/>
+              </w:rPr>
+              <w:t xml:space="preserve"> -2</w:t>
             </w:r>
           </w:p>
           <w:p>
@@ -3091,7 +3211,53 @@
                 <w:sz w:val="22"/>
                 <w:szCs w:val="22"/>
               </w:rPr>
-              <w:t>-6 -2 -3  0</w:t>
+              <w:t>-6 -2 -</w:t>
+            </w:r>
+            <w:proofErr w:type="gramStart"/>
+            <w:r>
+              <w:rPr>
+                <w:rFonts w:ascii="Times New Roman" w:hAnsi="Times New Roman"/>
+                <w:sz w:val="22"/>
+                <w:szCs w:val="22"/>
+              </w:rPr>
+              <w:t>3  0</w:t>
+            </w:r>
+            <w:proofErr w:type="gramEnd"/>
+          </w:p>
+          <w:p>
+            <w:pPr>
+              <w:jc w:val="both"/>
+              <w:rPr>
+                <w:rFonts w:ascii="Times New Roman" w:hAnsi="Times New Roman"/>
+                <w:sz w:val="22"/>
+                <w:szCs w:val="22"/>
+              </w:rPr>
+            </w:pPr>
+            <w:r>
+              <w:rPr>
+                <w:rFonts w:ascii="Times New Roman" w:hAnsi="Times New Roman"/>
+                <w:sz w:val="22"/>
+                <w:szCs w:val="22"/>
+              </w:rPr>
+              <w:t>-6 -</w:t>
+            </w:r>
+            <w:proofErr w:type="gramStart"/>
+            <w:r>
+              <w:rPr>
+                <w:rFonts w:ascii="Times New Roman" w:hAnsi="Times New Roman"/>
+                <w:sz w:val="22"/>
+                <w:szCs w:val="22"/>
+              </w:rPr>
+              <w:t>4  0</w:t>
+            </w:r>
+            <w:proofErr w:type="gramEnd"/>
+            <w:r>
+              <w:rPr>
+                <w:rFonts w:ascii="Times New Roman" w:hAnsi="Times New Roman"/>
+                <w:sz w:val="22"/>
+                <w:szCs w:val="22"/>
+              </w:rPr>
+              <w:t xml:space="preserve">  0</w:t>
             </w:r>
           </w:p>
           <w:p>
@@ -3109,7 +3275,25 @@
                 <w:sz w:val="22"/>
                 <w:szCs w:val="22"/>
               </w:rPr>
-              <w:t>-6 -4  0  0</w:t>
+              <w:t>-</w:t>
+            </w:r>
+            <w:proofErr w:type="gramStart"/>
+            <w:r>
+              <w:rPr>
+                <w:rFonts w:ascii="Times New Roman" w:hAnsi="Times New Roman"/>
+                <w:sz w:val="22"/>
+                <w:szCs w:val="22"/>
+              </w:rPr>
+              <w:t>6  0</w:t>
+            </w:r>
+            <w:proofErr w:type="gramEnd"/>
+            <w:r>
+              <w:rPr>
+                <w:rFonts w:ascii="Times New Roman" w:hAnsi="Times New Roman"/>
+                <w:sz w:val="22"/>
+                <w:szCs w:val="22"/>
+              </w:rPr>
+              <w:t xml:space="preserve">  0  7</w:t>
             </w:r>
           </w:p>
           <w:p>
@@ -3121,31 +3305,23 @@
                 <w:szCs w:val="22"/>
               </w:rPr>
             </w:pPr>
+            <w:proofErr w:type="gramStart"/>
             <w:r>
               <w:rPr>
                 <w:rFonts w:ascii="Times New Roman" w:hAnsi="Times New Roman"/>
                 <w:sz w:val="22"/>
                 <w:szCs w:val="22"/>
               </w:rPr>
-              <w:t>-6  0  0  7</w:t>
+              <w:t>0  0</w:t>
             </w:r>
-          </w:p>
-          <w:p>
-            <w:pPr>
-              <w:jc w:val="both"/>
+            <w:proofErr w:type="gramEnd"/>
+            <w:r>
               <w:rPr>
                 <w:rFonts w:ascii="Times New Roman" w:hAnsi="Times New Roman"/>
                 <w:sz w:val="22"/>
                 <w:szCs w:val="22"/>
               </w:rPr>
-            </w:pPr>
-            <w:r>
-              <w:rPr>
-                <w:rFonts w:ascii="Times New Roman" w:hAnsi="Times New Roman"/>
-                <w:sz w:val="22"/>
-                <w:szCs w:val="22"/>
-              </w:rPr>
-              <w:t>0  0  7  7</w:t>
+              <w:t xml:space="preserve">  7  7</w:t>
             </w:r>
           </w:p>
           <w:p>
@@ -3875,6 +4051,7 @@
         <w:t xml:space="preserve"> </w:t>
       </w:r>
       <w:proofErr w:type="spellStart"/>
+      <w:proofErr w:type="gramStart"/>
       <w:r>
         <w:rPr>
           <w:rFonts w:ascii="Times New Roman" w:hAnsi="Times New Roman"/>
@@ -3888,6 +4065,7 @@
         </w:rPr>
         <w:t xml:space="preserve"> .</w:t>
       </w:r>
+      <w:proofErr w:type="gramEnd"/>
     </w:p>
     <w:p>
       <w:pPr>
@@ -4018,6 +4196,7 @@
         <w:jc w:val="both"/>
         <w:rPr>
           <w:rFonts w:ascii="Times New Roman" w:hAnsi="Times New Roman"/>
+          <w:lang w:val="vi-VN"/>
         </w:rPr>
       </w:pPr>
       <w:r>
@@ -4069,6 +4248,15 @@
         </w:rPr>
         <w:t xml:space="preserve"> N</w:t>
       </w:r>
+      <w:r>
+        <w:rPr>
+          <w:rFonts w:ascii="Times New Roman" w:hAnsi="Times New Roman"/>
+          <w:lang w:val="vi-VN"/>
+        </w:rPr>
+        <w:t xml:space="preserve"> &lt;= 3000</w:t>
+      </w:r>
+      <w:bookmarkStart w:id="0" w:name="_GoBack"/>
+      <w:bookmarkEnd w:id="0"/>
     </w:p>
     <w:p>
       <w:pPr>
@@ -4164,7 +4352,21 @@
         <w:rPr>
           <w:rFonts w:ascii="Times New Roman" w:hAnsi="Times New Roman"/>
         </w:rPr>
-        <w:t xml:space="preserve"> x1,y1,x2,y2 </w:t>
+        <w:t xml:space="preserve"> x</w:t>
+      </w:r>
+      <w:proofErr w:type="gramStart"/>
+      <w:r>
+        <w:rPr>
+          <w:rFonts w:ascii="Times New Roman" w:hAnsi="Times New Roman"/>
+        </w:rPr>
+        <w:t>1,y</w:t>
+      </w:r>
+      <w:proofErr w:type="gramEnd"/>
+      <w:r>
+        <w:rPr>
+          <w:rFonts w:ascii="Times New Roman" w:hAnsi="Times New Roman"/>
+        </w:rPr>
+        <w:t xml:space="preserve">1,x2,y2 </w:t>
       </w:r>
       <w:proofErr w:type="spellStart"/>
       <w:r>
@@ -4928,10 +5130,10 @@
           <w:position w:val="-14"/>
         </w:rPr>
         <w:object w:dxaOrig="2079" w:dyaOrig="400" w14:anchorId="2DB43644">
-          <v:shape id="_x0000_i1035" type="#_x0000_t75" style="width:103.9pt;height:20.4pt" o:ole="">
+          <v:shape id="_x0000_i1025" type="#_x0000_t75" alt="" style="width:103.7pt;height:20.15pt;mso-width-percent:0;mso-height-percent:0;mso-width-percent:0;mso-height-percent:0" o:ole="">
             <v:imagedata r:id="rId9" o:title=""/>
           </v:shape>
-          <o:OLEObject Type="Embed" ProgID="Equation.3" ShapeID="_x0000_i1035" DrawAspect="Content" ObjectID="_1633001451" r:id="rId10"/>
+          <o:OLEObject Type="Embed" ProgID="Equation.3" ShapeID="_x0000_i1025" DrawAspect="Content" ObjectID="_1633603884" r:id="rId10"/>
         </w:object>
       </w:r>
     </w:p>
@@ -5092,8 +5294,6 @@
         </w:rPr>
         <w:t>ì</w:t>
       </w:r>
-      <w:bookmarkStart w:id="0" w:name="_GoBack"/>
-      <w:bookmarkEnd w:id="0"/>
       <w:r>
         <w:rPr>
           <w:b/>
@@ -5957,7 +6157,25 @@
                 <w:sz w:val="24"/>
                 <w:szCs w:val="24"/>
               </w:rPr>
-              <w:t>-3 -4  0 -2</w:t>
+              <w:t>-3 -</w:t>
+            </w:r>
+            <w:proofErr w:type="gramStart"/>
+            <w:r>
+              <w:rPr>
+                <w:rFonts w:ascii="Times New Roman" w:eastAsia="MS Mincho" w:hAnsi="Times New Roman" w:cs="Times New Roman"/>
+                <w:sz w:val="24"/>
+                <w:szCs w:val="24"/>
+              </w:rPr>
+              <w:t>4  0</w:t>
+            </w:r>
+            <w:proofErr w:type="gramEnd"/>
+            <w:r>
+              <w:rPr>
+                <w:rFonts w:ascii="Times New Roman" w:eastAsia="MS Mincho" w:hAnsi="Times New Roman" w:cs="Times New Roman"/>
+                <w:sz w:val="24"/>
+                <w:szCs w:val="24"/>
+              </w:rPr>
+              <w:t xml:space="preserve"> -2</w:t>
             </w:r>
           </w:p>
           <w:p>
@@ -5976,7 +6194,25 @@
                 <w:sz w:val="24"/>
                 <w:szCs w:val="24"/>
               </w:rPr>
-              <w:t>-6 -4  0  0</w:t>
+              <w:t>-6 -</w:t>
+            </w:r>
+            <w:proofErr w:type="gramStart"/>
+            <w:r>
+              <w:rPr>
+                <w:rFonts w:ascii="Times New Roman" w:eastAsia="MS Mincho" w:hAnsi="Times New Roman" w:cs="Times New Roman"/>
+                <w:sz w:val="24"/>
+                <w:szCs w:val="24"/>
+              </w:rPr>
+              <w:t>4  0</w:t>
+            </w:r>
+            <w:proofErr w:type="gramEnd"/>
+            <w:r>
+              <w:rPr>
+                <w:rFonts w:ascii="Times New Roman" w:eastAsia="MS Mincho" w:hAnsi="Times New Roman" w:cs="Times New Roman"/>
+                <w:sz w:val="24"/>
+                <w:szCs w:val="24"/>
+              </w:rPr>
+              <w:t xml:space="preserve">  0</w:t>
             </w:r>
           </w:p>
           <w:p>
@@ -5995,7 +6231,54 @@
                 <w:sz w:val="24"/>
                 <w:szCs w:val="24"/>
               </w:rPr>
-              <w:t>-6 -2 -3  0</w:t>
+              <w:t>-6 -2 -</w:t>
+            </w:r>
+            <w:proofErr w:type="gramStart"/>
+            <w:r>
+              <w:rPr>
+                <w:rFonts w:ascii="Times New Roman" w:eastAsia="MS Mincho" w:hAnsi="Times New Roman" w:cs="Times New Roman"/>
+                <w:sz w:val="24"/>
+                <w:szCs w:val="24"/>
+              </w:rPr>
+              <w:t>3  0</w:t>
+            </w:r>
+            <w:proofErr w:type="gramEnd"/>
+          </w:p>
+          <w:p>
+            <w:pPr>
+              <w:pStyle w:val="PlainText"/>
+              <w:jc w:val="both"/>
+              <w:rPr>
+                <w:rFonts w:ascii="Times New Roman" w:eastAsia="MS Mincho" w:hAnsi="Times New Roman" w:cs="Times New Roman"/>
+                <w:sz w:val="24"/>
+                <w:szCs w:val="24"/>
+              </w:rPr>
+            </w:pPr>
+            <w:r>
+              <w:rPr>
+                <w:rFonts w:ascii="Times New Roman" w:eastAsia="MS Mincho" w:hAnsi="Times New Roman" w:cs="Times New Roman"/>
+                <w:sz w:val="24"/>
+                <w:szCs w:val="24"/>
+              </w:rPr>
+              <w:t xml:space="preserve"> </w:t>
+            </w:r>
+            <w:proofErr w:type="gramStart"/>
+            <w:r>
+              <w:rPr>
+                <w:rFonts w:ascii="Times New Roman" w:eastAsia="MS Mincho" w:hAnsi="Times New Roman" w:cs="Times New Roman"/>
+                <w:sz w:val="24"/>
+                <w:szCs w:val="24"/>
+              </w:rPr>
+              <w:t>0  0</w:t>
+            </w:r>
+            <w:proofErr w:type="gramEnd"/>
+            <w:r>
+              <w:rPr>
+                <w:rFonts w:ascii="Times New Roman" w:eastAsia="MS Mincho" w:hAnsi="Times New Roman" w:cs="Times New Roman"/>
+                <w:sz w:val="24"/>
+                <w:szCs w:val="24"/>
+              </w:rPr>
+              <w:t xml:space="preserve">  7  7</w:t>
             </w:r>
           </w:p>
           <w:p>
@@ -6003,37 +6286,36 @@
               <w:pStyle w:val="PlainText"/>
               <w:jc w:val="both"/>
               <w:rPr>
+                <w:rFonts w:ascii="Times New Roman" w:hAnsi="Times New Roman" w:cs="Times New Roman"/>
+                <w:sz w:val="24"/>
+                <w:szCs w:val="24"/>
+              </w:rPr>
+            </w:pPr>
+            <w:r>
+              <w:rPr>
                 <w:rFonts w:ascii="Times New Roman" w:eastAsia="MS Mincho" w:hAnsi="Times New Roman" w:cs="Times New Roman"/>
                 <w:sz w:val="24"/>
                 <w:szCs w:val="24"/>
               </w:rPr>
-            </w:pPr>
+              <w:t>-</w:t>
+            </w:r>
+            <w:proofErr w:type="gramStart"/>
             <w:r>
               <w:rPr>
                 <w:rFonts w:ascii="Times New Roman" w:eastAsia="MS Mincho" w:hAnsi="Times New Roman" w:cs="Times New Roman"/>
                 <w:sz w:val="24"/>
                 <w:szCs w:val="24"/>
               </w:rPr>
-              <w:t xml:space="preserve"> 0  0  7  7</w:t>
+              <w:t>6  0</w:t>
             </w:r>
-          </w:p>
-          <w:p>
-            <w:pPr>
-              <w:pStyle w:val="PlainText"/>
-              <w:jc w:val="both"/>
-              <w:rPr>
-                <w:rFonts w:ascii="Times New Roman" w:hAnsi="Times New Roman" w:cs="Times New Roman"/>
-                <w:sz w:val="24"/>
-                <w:szCs w:val="24"/>
-              </w:rPr>
-            </w:pPr>
+            <w:proofErr w:type="gramEnd"/>
             <w:r>
               <w:rPr>
                 <w:rFonts w:ascii="Times New Roman" w:eastAsia="MS Mincho" w:hAnsi="Times New Roman" w:cs="Times New Roman"/>
                 <w:sz w:val="24"/>
                 <w:szCs w:val="24"/>
               </w:rPr>
-              <w:t>-6  0  0  7</w:t>
+              <w:t xml:space="preserve">  0  7</w:t>
             </w:r>
           </w:p>
         </w:tc>
@@ -6344,7 +6626,21 @@
         <w:rPr>
           <w:rFonts w:ascii="Times New Roman" w:hAnsi="Times New Roman"/>
         </w:rPr>
-        <w:t xml:space="preserve"> x1,y1,x2,y2 </w:t>
+        <w:t xml:space="preserve"> x</w:t>
+      </w:r>
+      <w:proofErr w:type="gramStart"/>
+      <w:r>
+        <w:rPr>
+          <w:rFonts w:ascii="Times New Roman" w:hAnsi="Times New Roman"/>
+        </w:rPr>
+        <w:t>1,y</w:t>
+      </w:r>
+      <w:proofErr w:type="gramEnd"/>
+      <w:r>
+        <w:rPr>
+          <w:rFonts w:ascii="Times New Roman" w:hAnsi="Times New Roman"/>
+        </w:rPr>
+        <w:t xml:space="preserve">1,x2,y2 </w:t>
       </w:r>
       <w:proofErr w:type="spellStart"/>
       <w:r>
@@ -7133,7 +7429,21 @@
         <w:rPr>
           <w:rFonts w:ascii="Times New Roman" w:hAnsi="Times New Roman"/>
         </w:rPr>
-        <w:t xml:space="preserve"> X[1..2n], Y[1..2n] </w:t>
+        <w:t xml:space="preserve"> X[</w:t>
+      </w:r>
+      <w:proofErr w:type="gramStart"/>
+      <w:r>
+        <w:rPr>
+          <w:rFonts w:ascii="Times New Roman" w:hAnsi="Times New Roman"/>
+        </w:rPr>
+        <w:t>1..</w:t>
+      </w:r>
+      <w:proofErr w:type="gramEnd"/>
+      <w:r>
+        <w:rPr>
+          <w:rFonts w:ascii="Times New Roman" w:hAnsi="Times New Roman"/>
+        </w:rPr>
+        <w:t xml:space="preserve">2n], Y[1..2n] </w:t>
       </w:r>
       <w:proofErr w:type="spellStart"/>
       <w:r>
@@ -7319,7 +7629,23 @@
           <w:rFonts w:ascii="Times New Roman" w:hAnsi="Times New Roman"/>
           <w:lang w:val="pt-BR"/>
         </w:rPr>
-        <w:t>- Sắp xếp mảng X,Y tăng dần</w:t>
+        <w:t xml:space="preserve">- Sắp xếp mảng </w:t>
+      </w:r>
+      <w:proofErr w:type="gramStart"/>
+      <w:r>
+        <w:rPr>
+          <w:rFonts w:ascii="Times New Roman" w:hAnsi="Times New Roman"/>
+          <w:lang w:val="pt-BR"/>
+        </w:rPr>
+        <w:t>X,Y</w:t>
+      </w:r>
+      <w:proofErr w:type="gramEnd"/>
+      <w:r>
+        <w:rPr>
+          <w:rFonts w:ascii="Times New Roman" w:hAnsi="Times New Roman"/>
+          <w:lang w:val="pt-BR"/>
+        </w:rPr>
+        <w:t xml:space="preserve"> tăng dần</w:t>
       </w:r>
     </w:p>
     <w:p>
@@ -7344,22 +7670,40 @@
           <w:vertAlign w:val="subscript"/>
           <w:lang w:val="pt-BR"/>
         </w:rPr>
-        <w:t>i+1</w:t>
-      </w:r>
-      <w:r>
-        <w:rPr>
-          <w:rFonts w:ascii="Times New Roman" w:hAnsi="Times New Roman"/>
-          <w:lang w:val="pt-BR"/>
-        </w:rPr>
-        <w:t>,y</w:t>
-      </w:r>
+        <w:t>i+</w:t>
+      </w:r>
+      <w:proofErr w:type="gramStart"/>
       <w:r>
         <w:rPr>
           <w:rFonts w:ascii="Times New Roman" w:hAnsi="Times New Roman"/>
           <w:vertAlign w:val="subscript"/>
           <w:lang w:val="pt-BR"/>
         </w:rPr>
-        <w:t>i+1</w:t>
+        <w:t>1</w:t>
+      </w:r>
+      <w:r>
+        <w:rPr>
+          <w:rFonts w:ascii="Times New Roman" w:hAnsi="Times New Roman"/>
+          <w:lang w:val="pt-BR"/>
+        </w:rPr>
+        <w:t>,y</w:t>
+      </w:r>
+      <w:r>
+        <w:rPr>
+          <w:rFonts w:ascii="Times New Roman" w:hAnsi="Times New Roman"/>
+          <w:vertAlign w:val="subscript"/>
+          <w:lang w:val="pt-BR"/>
+        </w:rPr>
+        <w:t>i</w:t>
+      </w:r>
+      <w:proofErr w:type="gramEnd"/>
+      <w:r>
+        <w:rPr>
+          <w:rFonts w:ascii="Times New Roman" w:hAnsi="Times New Roman"/>
+          <w:vertAlign w:val="subscript"/>
+          <w:lang w:val="pt-BR"/>
+        </w:rPr>
+        <w:t>+1</w:t>
       </w:r>
       <w:r>
         <w:rPr>
@@ -7947,7 +8291,39 @@
           <w:lang w:val="pt-BR"/>
         </w:rPr>
         <w:tab/>
-        <w:t>Gọi minx,maxx lần lượt là hoành độ nhỏ nhất và lớn nhất trong các hoành độ các đỉnh hình chữ nhật đã cho; miny, maxy lần lượt là tung độ nhỏ nhất và lớn nhất trong các tung độ các đỉnh hình chữ nhật đã cho. Khi đó hình H có toạ độ đỉnh dưới trái là (minx,miny) và đỉnh trên phải là (max,maxy). Đó là phủ S cần tìm.</w:t>
+        <w:t xml:space="preserve">Gọi </w:t>
+      </w:r>
+      <w:proofErr w:type="gramStart"/>
+      <w:r>
+        <w:rPr>
+          <w:rFonts w:ascii="Times New Roman" w:hAnsi="Times New Roman"/>
+          <w:lang w:val="pt-BR"/>
+        </w:rPr>
+        <w:t>minx,maxx</w:t>
+      </w:r>
+      <w:proofErr w:type="gramEnd"/>
+      <w:r>
+        <w:rPr>
+          <w:rFonts w:ascii="Times New Roman" w:hAnsi="Times New Roman"/>
+          <w:lang w:val="pt-BR"/>
+        </w:rPr>
+        <w:t xml:space="preserve"> lần lượt là hoành độ nhỏ nhất và lớn nhất trong các hoành độ các đỉnh hình chữ nhật đã cho; miny, maxy lần lượt là tung độ nhỏ nhất và lớn nhất trong các tung độ các đỉnh hình chữ nhật đã cho. Khi đó hình H có toạ độ đỉnh dưới trái là (</w:t>
+      </w:r>
+      <w:proofErr w:type="gramStart"/>
+      <w:r>
+        <w:rPr>
+          <w:rFonts w:ascii="Times New Roman" w:hAnsi="Times New Roman"/>
+          <w:lang w:val="pt-BR"/>
+        </w:rPr>
+        <w:t>minx,miny</w:t>
+      </w:r>
+      <w:proofErr w:type="gramEnd"/>
+      <w:r>
+        <w:rPr>
+          <w:rFonts w:ascii="Times New Roman" w:hAnsi="Times New Roman"/>
+          <w:lang w:val="pt-BR"/>
+        </w:rPr>
+        <w:t>) và đỉnh trên phải là (max,maxy). Đó là phủ S cần tìm.</w:t>
       </w:r>
     </w:p>
     <w:p>
@@ -9502,6 +9878,7 @@
                 <w:szCs w:val="22"/>
               </w:rPr>
             </w:pPr>
+            <w:proofErr w:type="gramStart"/>
             <w:r>
               <w:rPr>
                 <w:sz w:val="22"/>
@@ -9514,7 +9891,15 @@
                 <w:sz w:val="22"/>
                 <w:szCs w:val="22"/>
               </w:rPr>
-              <w:t>15.12    14.00</w:t>
+              <w:t>15.12</w:t>
+            </w:r>
+            <w:proofErr w:type="gramEnd"/>
+            <w:r>
+              <w:rPr>
+                <w:sz w:val="22"/>
+                <w:szCs w:val="22"/>
+              </w:rPr>
+              <w:t xml:space="preserve">    14.00</w:t>
             </w:r>
           </w:p>
           <w:p>
@@ -9749,7 +10134,15 @@
           <w:rFonts w:ascii="Times New Roman" w:hAnsi="Times New Roman"/>
           <w:lang w:val="pt-BR"/>
         </w:rPr>
-        <w:t xml:space="preserve"> N): Ghi 2 chữ số nguyên x</w:t>
+        <w:t xml:space="preserve"> N): Ghi 2 chữ số nguyên </w:t>
+      </w:r>
+      <w:proofErr w:type="gramStart"/>
+      <w:r>
+        <w:rPr>
+          <w:rFonts w:ascii="Times New Roman" w:hAnsi="Times New Roman"/>
+          <w:lang w:val="pt-BR"/>
+        </w:rPr>
+        <w:t>x</w:t>
       </w:r>
       <w:r>
         <w:rPr>
@@ -9781,6 +10174,7 @@
         </w:rPr>
         <w:t>i</w:t>
       </w:r>
+      <w:proofErr w:type="gramEnd"/>
       <w:r>
         <w:rPr>
           <w:rFonts w:ascii="Times New Roman" w:hAnsi="Times New Roman"/>
@@ -9859,15 +10253,24 @@
           <w:rFonts w:ascii="Times New Roman" w:hAnsi="Times New Roman"/>
           <w:lang w:val="pt-BR"/>
         </w:rPr>
-        <w:t xml:space="preserve"> Xuất ra tệp dagiac</w:t>
-      </w:r>
+        <w:t xml:space="preserve"> Xuất ra tệp </w:t>
+      </w:r>
+      <w:proofErr w:type="gramStart"/>
       <w:r>
         <w:rPr>
           <w:rFonts w:ascii="Times New Roman" w:hAnsi="Times New Roman"/>
           <w:lang w:val="pt-BR"/>
         </w:rPr>
+        <w:t>dagiac</w:t>
+      </w:r>
+      <w:r>
+        <w:rPr>
+          <w:rFonts w:ascii="Times New Roman" w:hAnsi="Times New Roman"/>
+          <w:lang w:val="pt-BR"/>
+        </w:rPr>
         <w:t>.Out</w:t>
       </w:r>
+      <w:proofErr w:type="gramEnd"/>
     </w:p>
     <w:p>
       <w:pPr>
@@ -10282,13 +10685,23 @@
                 <w:lang w:val="pt-BR"/>
               </w:rPr>
             </w:pPr>
+            <w:proofErr w:type="gramStart"/>
             <w:r>
               <w:rPr>
                 <w:sz w:val="22"/>
                 <w:szCs w:val="22"/>
                 <w:lang w:val="pt-BR"/>
               </w:rPr>
-              <w:t>4  1  1   15  1  15   8  1  8</w:t>
+              <w:t>4  1</w:t>
+            </w:r>
+            <w:proofErr w:type="gramEnd"/>
+            <w:r>
+              <w:rPr>
+                <w:sz w:val="22"/>
+                <w:szCs w:val="22"/>
+                <w:lang w:val="pt-BR"/>
+              </w:rPr>
+              <w:t xml:space="preserve">  1   15  1  15   8  1  8</w:t>
             </w:r>
           </w:p>
           <w:p>
@@ -10303,13 +10716,23 @@
                 <w:lang w:val="pt-BR"/>
               </w:rPr>
             </w:pPr>
+            <w:proofErr w:type="gramStart"/>
             <w:r>
               <w:rPr>
                 <w:sz w:val="22"/>
                 <w:szCs w:val="22"/>
                 <w:lang w:val="pt-BR"/>
               </w:rPr>
-              <w:t>4  9  3   9    6  4     6  4  3</w:t>
+              <w:t>4  9</w:t>
+            </w:r>
+            <w:proofErr w:type="gramEnd"/>
+            <w:r>
+              <w:rPr>
+                <w:sz w:val="22"/>
+                <w:szCs w:val="22"/>
+                <w:lang w:val="pt-BR"/>
+              </w:rPr>
+              <w:t xml:space="preserve">  3   9    6  4     6  4  3</w:t>
             </w:r>
           </w:p>
           <w:p>
@@ -10324,13 +10747,23 @@
                 <w:lang w:val="pt-BR"/>
               </w:rPr>
             </w:pPr>
+            <w:proofErr w:type="gramStart"/>
             <w:r>
               <w:rPr>
                 <w:sz w:val="22"/>
                 <w:szCs w:val="22"/>
                 <w:lang w:val="pt-BR"/>
               </w:rPr>
-              <w:t>4  3  2   11  2  11   7  3  7</w:t>
+              <w:t>4  3</w:t>
+            </w:r>
+            <w:proofErr w:type="gramEnd"/>
+            <w:r>
+              <w:rPr>
+                <w:sz w:val="22"/>
+                <w:szCs w:val="22"/>
+                <w:lang w:val="pt-BR"/>
+              </w:rPr>
+              <w:t xml:space="preserve">  2   11  2  11   7  3  7</w:t>
             </w:r>
           </w:p>
           <w:p>
@@ -10345,13 +10778,23 @@
                 <w:lang w:val="pt-BR"/>
               </w:rPr>
             </w:pPr>
+            <w:proofErr w:type="gramStart"/>
             <w:r>
               <w:rPr>
                 <w:sz w:val="22"/>
                 <w:szCs w:val="22"/>
                 <w:lang w:val="pt-BR"/>
               </w:rPr>
-              <w:t xml:space="preserve">3  8  4   8   5   6    5 </w:t>
+              <w:t>3  8</w:t>
+            </w:r>
+            <w:proofErr w:type="gramEnd"/>
+            <w:r>
+              <w:rPr>
+                <w:sz w:val="22"/>
+                <w:szCs w:val="22"/>
+                <w:lang w:val="pt-BR"/>
+              </w:rPr>
+              <w:t xml:space="preserve">  4   8   5   6    5 </w:t>
             </w:r>
           </w:p>
         </w:tc>
@@ -10805,11 +11248,19 @@
         <w:t xml:space="preserve"> </w:t>
       </w:r>
       <w:proofErr w:type="spellStart"/>
-      <w:r>
-        <w:rPr>
-          <w:rFonts w:ascii="Times New Roman" w:hAnsi="Times New Roman"/>
-        </w:rPr>
-        <w:t>a,vt,kq</w:t>
+      <w:proofErr w:type="gramStart"/>
+      <w:r>
+        <w:rPr>
+          <w:rFonts w:ascii="Times New Roman" w:hAnsi="Times New Roman"/>
+        </w:rPr>
+        <w:t>a,vt</w:t>
+      </w:r>
+      <w:proofErr w:type="gramEnd"/>
+      <w:r>
+        <w:rPr>
+          <w:rFonts w:ascii="Times New Roman" w:hAnsi="Times New Roman"/>
+        </w:rPr>
+        <w:t>,kq</w:t>
       </w:r>
       <w:proofErr w:type="spellEnd"/>
       <w:r>
@@ -11994,7 +12445,14 @@
         <w:rPr>
           <w:rFonts w:ascii="Times New Roman" w:hAnsi="Times New Roman"/>
         </w:rPr>
-        <w:t xml:space="preserve"> KQ</w:t>
+        <w:t xml:space="preserve"> </w:t>
+      </w:r>
+      <w:proofErr w:type="gramStart"/>
+      <w:r>
+        <w:rPr>
+          <w:rFonts w:ascii="Times New Roman" w:hAnsi="Times New Roman"/>
+        </w:rPr>
+        <w:t>KQ</w:t>
       </w:r>
       <w:r>
         <w:rPr>
@@ -12003,6 +12461,7 @@
         <w:t>[</w:t>
       </w:r>
       <w:proofErr w:type="spellStart"/>
+      <w:proofErr w:type="gramEnd"/>
       <w:r>
         <w:rPr>
           <w:rFonts w:ascii="Times New Roman" w:hAnsi="Times New Roman"/>
@@ -12389,7 +12848,23 @@
           <w:lang w:val="pt-BR"/>
         </w:rPr>
         <w:tab/>
-        <w:t>Cho N hình chữ nhật trên mặt phẳng mà các cạnh song song với các trục toạ độ. Biết hình chữ nhật i bao hình chữ nhật j nếu cả  4 đỉnh của hình chữ nhật j đều nằm trong hình chữ nhật i hoặc nằm trên cạnh của hình chữ nhật i.</w:t>
+        <w:t xml:space="preserve">Cho N hình chữ nhật trên mặt phẳng mà các cạnh song song với các trục toạ độ. Biết hình chữ nhật i bao hình chữ nhật j nếu </w:t>
+      </w:r>
+      <w:proofErr w:type="gramStart"/>
+      <w:r>
+        <w:rPr>
+          <w:rFonts w:ascii="Times New Roman" w:hAnsi="Times New Roman"/>
+          <w:lang w:val="pt-BR"/>
+        </w:rPr>
+        <w:t>cả  4</w:t>
+      </w:r>
+      <w:proofErr w:type="gramEnd"/>
+      <w:r>
+        <w:rPr>
+          <w:rFonts w:ascii="Times New Roman" w:hAnsi="Times New Roman"/>
+          <w:lang w:val="pt-BR"/>
+        </w:rPr>
+        <w:t xml:space="preserve"> đỉnh của hình chữ nhật j đều nằm trong hình chữ nhật i hoặc nằm trên cạnh của hình chữ nhật i.</w:t>
       </w:r>
     </w:p>
     <w:p>
@@ -12511,7 +12986,23 @@
           <w:lang w:val="pt-BR"/>
         </w:rPr>
         <w:tab/>
-        <w:t>- N dòng tiếp theo, dòng thứ i ghi 4 số nguyên x1, y1, x2, y2 (-10000&lt; x1,y1,x2,y2&lt;10000) lần lượt là hoành độ, tung độ các đỉnh trái trên, phải dưới của hình chữ nhật.</w:t>
+        <w:t>- N dòng tiếp theo, dòng thứ i ghi 4 số nguyên x1, y1, x2, y2 (-10000&lt; x</w:t>
+      </w:r>
+      <w:proofErr w:type="gramStart"/>
+      <w:r>
+        <w:rPr>
+          <w:rFonts w:ascii="Times New Roman" w:hAnsi="Times New Roman"/>
+          <w:lang w:val="pt-BR"/>
+        </w:rPr>
+        <w:t>1,y</w:t>
+      </w:r>
+      <w:proofErr w:type="gramEnd"/>
+      <w:r>
+        <w:rPr>
+          <w:rFonts w:ascii="Times New Roman" w:hAnsi="Times New Roman"/>
+          <w:lang w:val="pt-BR"/>
+        </w:rPr>
+        <w:t>1,x2,y2&lt;10000) lần lượt là hoành độ, tung độ các đỉnh trái trên, phải dưới của hình chữ nhật.</w:t>
       </w:r>
     </w:p>
     <w:p>
@@ -12546,7 +13037,23 @@
           <w:rFonts w:ascii="Times New Roman" w:hAnsi="Times New Roman"/>
           <w:lang w:val="pt-BR"/>
         </w:rPr>
-        <w:t xml:space="preserve"> Được ghi vào tệp văn bản HCN.OUT gồm một dòng chứa số nguyên  duy nhất là số k tìm được hoặc số -1 nếu không tồn tại số k thoả điều kiện đề bài.</w:t>
+        <w:t xml:space="preserve"> Được ghi vào tệp văn bản HCN.OUT gồm một dòng chứa số </w:t>
+      </w:r>
+      <w:proofErr w:type="gramStart"/>
+      <w:r>
+        <w:rPr>
+          <w:rFonts w:ascii="Times New Roman" w:hAnsi="Times New Roman"/>
+          <w:lang w:val="pt-BR"/>
+        </w:rPr>
+        <w:t>nguyên  duy</w:t>
+      </w:r>
+      <w:proofErr w:type="gramEnd"/>
+      <w:r>
+        <w:rPr>
+          <w:rFonts w:ascii="Times New Roman" w:hAnsi="Times New Roman"/>
+          <w:lang w:val="pt-BR"/>
+        </w:rPr>
+        <w:t xml:space="preserve"> nhất là số k tìm được hoặc số -1 nếu không tồn tại số k thoả điều kiện đề bài.</w:t>
       </w:r>
     </w:p>
     <w:p>
@@ -13022,6 +13529,7 @@
         <w:t>i</w:t>
       </w:r>
       <w:proofErr w:type="spellEnd"/>
+      <w:proofErr w:type="gramStart"/>
       <w:r>
         <w:rPr>
           <w:rFonts w:ascii="Times New Roman" w:hAnsi="Times New Roman"/>
@@ -13029,6 +13537,7 @@
         <w:t>]:=</w:t>
       </w:r>
       <w:proofErr w:type="spellStart"/>
+      <w:proofErr w:type="gramEnd"/>
       <w:r>
         <w:rPr>
           <w:rFonts w:ascii="Times New Roman" w:hAnsi="Times New Roman"/>
@@ -15463,6 +15972,7 @@
       <w:r>
         <w:t xml:space="preserve"> Q</w:t>
       </w:r>
+      <w:proofErr w:type="gramStart"/>
       <w:r>
         <w:rPr>
           <w:vertAlign w:val="subscript"/>
@@ -15472,6 +15982,7 @@
       <w:r>
         <w:t>,Q</w:t>
       </w:r>
+      <w:proofErr w:type="gramEnd"/>
       <w:r>
         <w:rPr>
           <w:vertAlign w:val="subscript"/>
@@ -17405,6 +17916,7 @@
         <w:t xml:space="preserve"> </w:t>
       </w:r>
       <w:proofErr w:type="spellStart"/>
+      <w:proofErr w:type="gramStart"/>
       <w:r>
         <w:rPr>
           <w:rFonts w:ascii="Times New Roman" w:hAnsi="Times New Roman"/>
@@ -17426,6 +17938,7 @@
         <w:t>chứa</w:t>
       </w:r>
       <w:proofErr w:type="spellEnd"/>
+      <w:proofErr w:type="gramEnd"/>
       <w:r>
         <w:rPr>
           <w:rFonts w:ascii="Times New Roman" w:hAnsi="Times New Roman"/>
@@ -17973,9 +18486,17 @@
         <w:rPr>
           <w:rFonts w:ascii="Times New Roman" w:hAnsi="Times New Roman"/>
         </w:rPr>
-        <w:t>min_X,maxy</w:t>
-      </w:r>
-      <w:proofErr w:type="spellEnd"/>
+        <w:t>min_</w:t>
+      </w:r>
+      <w:proofErr w:type="gramStart"/>
+      <w:r>
+        <w:rPr>
+          <w:rFonts w:ascii="Times New Roman" w:hAnsi="Times New Roman"/>
+        </w:rPr>
+        <w:t>X,maxy</w:t>
+      </w:r>
+      <w:proofErr w:type="spellEnd"/>
+      <w:proofErr w:type="gramEnd"/>
       <w:r>
         <w:rPr>
           <w:rFonts w:ascii="Times New Roman" w:hAnsi="Times New Roman"/>
@@ -19406,6 +19927,7 @@
         <w:t xml:space="preserve"> (</w:t>
       </w:r>
       <w:proofErr w:type="spellStart"/>
+      <w:proofErr w:type="gramStart"/>
       <w:r>
         <w:rPr>
           <w:rFonts w:ascii="Times New Roman" w:hAnsi="Times New Roman"/>
@@ -19413,6 +19935,7 @@
         <w:t>Xi,Yi</w:t>
       </w:r>
       <w:proofErr w:type="spellEnd"/>
+      <w:proofErr w:type="gramEnd"/>
       <w:r>
         <w:rPr>
           <w:rFonts w:ascii="Times New Roman" w:hAnsi="Times New Roman"/>
@@ -20138,6 +20661,7 @@
         <w:t xml:space="preserve"> </w:t>
       </w:r>
       <w:proofErr w:type="spellStart"/>
+      <w:proofErr w:type="gramStart"/>
       <w:r>
         <w:rPr>
           <w:rFonts w:ascii="Times New Roman" w:hAnsi="Times New Roman"/>
@@ -20159,6 +20683,7 @@
         <w:t>quảng</w:t>
       </w:r>
       <w:proofErr w:type="spellEnd"/>
+      <w:proofErr w:type="gramEnd"/>
       <w:r>
         <w:rPr>
           <w:rFonts w:ascii="Times New Roman" w:hAnsi="Times New Roman"/>
@@ -20237,7 +20762,21 @@
         <w:rPr>
           <w:rFonts w:ascii="Times New Roman" w:hAnsi="Times New Roman"/>
         </w:rPr>
-        <w:t xml:space="preserve">T i: </w:t>
+        <w:t xml:space="preserve">T </w:t>
+      </w:r>
+      <w:proofErr w:type="spellStart"/>
+      <w:r>
+        <w:rPr>
+          <w:rFonts w:ascii="Times New Roman" w:hAnsi="Times New Roman"/>
+        </w:rPr>
+        <w:t>i</w:t>
+      </w:r>
+      <w:proofErr w:type="spellEnd"/>
+      <w:r>
+        <w:rPr>
+          <w:rFonts w:ascii="Times New Roman" w:hAnsi="Times New Roman"/>
+        </w:rPr>
+        <w:t xml:space="preserve">: </w:t>
       </w:r>
       <w:proofErr w:type="spellStart"/>
       <w:r>
@@ -20325,7 +20864,21 @@
         <w:rPr>
           <w:rFonts w:ascii="Times New Roman" w:hAnsi="Times New Roman"/>
         </w:rPr>
-        <w:t xml:space="preserve">B i: </w:t>
+        <w:t xml:space="preserve">B </w:t>
+      </w:r>
+      <w:proofErr w:type="spellStart"/>
+      <w:r>
+        <w:rPr>
+          <w:rFonts w:ascii="Times New Roman" w:hAnsi="Times New Roman"/>
+        </w:rPr>
+        <w:t>i</w:t>
+      </w:r>
+      <w:proofErr w:type="spellEnd"/>
+      <w:r>
+        <w:rPr>
+          <w:rFonts w:ascii="Times New Roman" w:hAnsi="Times New Roman"/>
+        </w:rPr>
+        <w:t xml:space="preserve">: </w:t>
       </w:r>
       <w:proofErr w:type="spellStart"/>
       <w:r>
@@ -20801,7 +21354,14 @@
         <w:rPr>
           <w:rFonts w:ascii="Times New Roman" w:hAnsi="Times New Roman"/>
         </w:rPr>
-        <w:t xml:space="preserve">-j&lt;1  </w:t>
+        <w:t>-j&lt;</w:t>
+      </w:r>
+      <w:proofErr w:type="gramStart"/>
+      <w:r>
+        <w:rPr>
+          <w:rFonts w:ascii="Times New Roman" w:hAnsi="Times New Roman"/>
+        </w:rPr>
+        <w:t xml:space="preserve">1  </w:t>
       </w:r>
       <w:proofErr w:type="spellStart"/>
       <w:r>
@@ -20811,6 +21371,7 @@
         <w:t>thì</w:t>
       </w:r>
       <w:proofErr w:type="spellEnd"/>
+      <w:proofErr w:type="gramEnd"/>
       <w:r>
         <w:rPr>
           <w:rFonts w:ascii="Times New Roman" w:hAnsi="Times New Roman"/>
@@ -20903,7 +21464,21 @@
         <w:rPr>
           <w:rFonts w:ascii="Times New Roman" w:hAnsi="Times New Roman"/>
         </w:rPr>
-        <w:t xml:space="preserve">R i: </w:t>
+        <w:t xml:space="preserve">R </w:t>
+      </w:r>
+      <w:proofErr w:type="spellStart"/>
+      <w:r>
+        <w:rPr>
+          <w:rFonts w:ascii="Times New Roman" w:hAnsi="Times New Roman"/>
+        </w:rPr>
+        <w:t>i</w:t>
+      </w:r>
+      <w:proofErr w:type="spellEnd"/>
+      <w:r>
+        <w:rPr>
+          <w:rFonts w:ascii="Times New Roman" w:hAnsi="Times New Roman"/>
+        </w:rPr>
+        <w:t xml:space="preserve">: </w:t>
       </w:r>
       <w:proofErr w:type="spellStart"/>
       <w:r>
@@ -21061,7 +21636,21 @@
         <w:rPr>
           <w:rFonts w:ascii="Times New Roman" w:hAnsi="Times New Roman"/>
         </w:rPr>
-        <w:t xml:space="preserve">C i: </w:t>
+        <w:t xml:space="preserve">C </w:t>
+      </w:r>
+      <w:proofErr w:type="spellStart"/>
+      <w:r>
+        <w:rPr>
+          <w:rFonts w:ascii="Times New Roman" w:hAnsi="Times New Roman"/>
+        </w:rPr>
+        <w:t>i</w:t>
+      </w:r>
+      <w:proofErr w:type="spellEnd"/>
+      <w:r>
+        <w:rPr>
+          <w:rFonts w:ascii="Times New Roman" w:hAnsi="Times New Roman"/>
+        </w:rPr>
+        <w:t xml:space="preserve">: </w:t>
       </w:r>
       <w:proofErr w:type="spellStart"/>
       <w:r>
@@ -22345,7 +22934,21 @@
         <w:rPr>
           <w:rFonts w:ascii="Times New Roman" w:hAnsi="Times New Roman"/>
         </w:rPr>
-        <w:t xml:space="preserve"> X,Y,U,V</w:t>
+        <w:t xml:space="preserve"> </w:t>
+      </w:r>
+      <w:proofErr w:type="gramStart"/>
+      <w:r>
+        <w:rPr>
+          <w:rFonts w:ascii="Times New Roman" w:hAnsi="Times New Roman"/>
+        </w:rPr>
+        <w:t>X,Y</w:t>
+      </w:r>
+      <w:proofErr w:type="gramEnd"/>
+      <w:r>
+        <w:rPr>
+          <w:rFonts w:ascii="Times New Roman" w:hAnsi="Times New Roman"/>
+        </w:rPr>
+        <w:t>,U,V</w:t>
       </w:r>
     </w:p>
     <w:p>
@@ -22860,7 +23463,14 @@
         <w:rPr>
           <w:rFonts w:ascii="Times New Roman" w:hAnsi="Times New Roman"/>
         </w:rPr>
-        <w:t xml:space="preserve"> ( </w:t>
+        <w:t xml:space="preserve"> </w:t>
+      </w:r>
+      <w:proofErr w:type="gramStart"/>
+      <w:r>
+        <w:rPr>
+          <w:rFonts w:ascii="Times New Roman" w:hAnsi="Times New Roman"/>
+        </w:rPr>
+        <w:t xml:space="preserve">( </w:t>
       </w:r>
       <w:proofErr w:type="spellStart"/>
       <w:r>
@@ -22870,6 +23480,7 @@
         <w:t>diện</w:t>
       </w:r>
       <w:proofErr w:type="spellEnd"/>
+      <w:proofErr w:type="gramEnd"/>
       <w:r>
         <w:rPr>
           <w:rFonts w:ascii="Times New Roman" w:hAnsi="Times New Roman"/>
@@ -24907,6 +25518,7 @@
     <w:lsdException w:name="HTML Sample" w:semiHidden="1" w:unhideWhenUsed="1"/>
     <w:lsdException w:name="HTML Typewriter" w:semiHidden="1" w:unhideWhenUsed="1"/>
     <w:lsdException w:name="HTML Variable" w:semiHidden="1" w:unhideWhenUsed="1"/>
+    <w:lsdException w:name="Normal Table" w:semiHidden="1" w:unhideWhenUsed="1"/>
     <w:lsdException w:name="annotation subject" w:semiHidden="1" w:unhideWhenUsed="1"/>
     <w:lsdException w:name="No List" w:semiHidden="1" w:unhideWhenUsed="1"/>
     <w:lsdException w:name="Outline List 1" w:semiHidden="1" w:unhideWhenUsed="1"/>
@@ -24949,8 +25561,11 @@
     <w:lsdException w:name="Table Contemporary" w:semiHidden="1" w:unhideWhenUsed="1"/>
     <w:lsdException w:name="Table Elegant" w:semiHidden="1" w:unhideWhenUsed="1"/>
     <w:lsdException w:name="Table Professional" w:semiHidden="1" w:unhideWhenUsed="1"/>
+    <w:lsdException w:name="Table Subtle 1" w:semiHidden="1" w:unhideWhenUsed="1"/>
     <w:lsdException w:name="Table Subtle 2" w:semiHidden="1" w:unhideWhenUsed="1"/>
     <w:lsdException w:name="Table Web 1" w:semiHidden="1" w:unhideWhenUsed="1"/>
+    <w:lsdException w:name="Table Web 2" w:semiHidden="1" w:unhideWhenUsed="1"/>
+    <w:lsdException w:name="Table Web 3" w:semiHidden="1" w:unhideWhenUsed="1"/>
     <w:lsdException w:name="Balloon Text" w:semiHidden="1" w:unhideWhenUsed="1"/>
     <w:lsdException w:name="Table Grid" w:uiPriority="39"/>
     <w:lsdException w:name="Table Theme" w:semiHidden="1" w:unhideWhenUsed="1"/>

</xml_diff>